<commit_message>
pequena alteracao no diario de bordo
</commit_message>
<xml_diff>
--- a/Diario de Bordo fase 1.docx
+++ b/Diario de Bordo fase 1.docx
@@ -717,18 +717,38 @@
               </w:rPr>
               <w:t>Arquitetura: Unix</w:t>
             </w:r>
-          </w:p>
-          <w:p>
-            <w:pPr>
-              <w:rPr>
-                <w:color w:val="0070C0"/>
-              </w:rPr>
-            </w:pPr>
-            <w:r>
-              <w:rPr>
-                <w:color w:val="0070C0"/>
-              </w:rPr>
-              <w:t>Versão: 3.2-4.9</w:t>
+            <w:r>
+              <w:rPr>
+                <w:color w:val="0070C0"/>
+              </w:rPr>
+              <w:t xml:space="preserve"> </w:t>
+            </w:r>
+          </w:p>
+          <w:p>
+            <w:pPr>
+              <w:rPr>
+                <w:color w:val="0070C0"/>
+              </w:rPr>
+            </w:pPr>
+            <w:r>
+              <w:rPr>
+                <w:color w:val="0070C0"/>
+              </w:rPr>
+              <w:t>Versão:</w:t>
+            </w:r>
+            <w:r>
+              <w:rPr>
+                <w:color w:val="0070C0"/>
+              </w:rPr>
+              <w:t>Linux</w:t>
+            </w:r>
+            <w:bookmarkStart w:id="0" w:name="_GoBack"/>
+            <w:bookmarkEnd w:id="0"/>
+            <w:r>
+              <w:rPr>
+                <w:color w:val="0070C0"/>
+              </w:rPr>
+              <w:t xml:space="preserve"> 3.2-4.9</w:t>
             </w:r>
           </w:p>
           <w:p/>
@@ -1241,8 +1261,6 @@
                 <w:color w:val="0070C0"/>
               </w:rPr>
             </w:pPr>
-            <w:bookmarkStart w:id="0" w:name="_GoBack"/>
-            <w:bookmarkEnd w:id="0"/>
           </w:p>
           <w:p/>
         </w:tc>

</xml_diff>